<commit_message>
Formatting fixes to the DOCX
</commit_message>
<xml_diff>
--- a/docassemble/USCISApplications/data/templates/limited_scope_retainer_2025.docx
+++ b/docassemble/USCISApplications/data/templates/limited_scope_retainer_2025.docx
@@ -1264,94 +1264,244 @@
         <w:t xml:space="preserve"> %}</w:t>
       </w:r>
     </w:p>
+    <w:tbl>
+      <w:tblPr>
+        <w:tblStyle w:val="TableGrid"/>
+        <w:tblW w:w="0" w:type="auto"/>
+        <w:jc w:val="center"/>
+        <w:tblBorders>
+          <w:top w:val="none" w:sz="0" w:space="0" w:color="auto"/>
+          <w:left w:val="none" w:sz="0" w:space="0" w:color="auto"/>
+          <w:bottom w:val="none" w:sz="0" w:space="0" w:color="auto"/>
+          <w:right w:val="none" w:sz="0" w:space="0" w:color="auto"/>
+          <w:insideH w:val="none" w:sz="0" w:space="0" w:color="auto"/>
+          <w:insideV w:val="none" w:sz="0" w:space="0" w:color="auto"/>
+        </w:tblBorders>
+        <w:tblLook w:val="04A0" w:firstRow="1" w:lastRow="0" w:firstColumn="1" w:lastColumn="0" w:noHBand="0" w:noVBand="1"/>
+      </w:tblPr>
+      <w:tblGrid>
+        <w:gridCol w:w="3595"/>
+        <w:gridCol w:w="1440"/>
+        <w:gridCol w:w="3057"/>
+        <w:gridCol w:w="2698"/>
+      </w:tblGrid>
+      <w:tr>
+        <w:trPr>
+          <w:trHeight w:val="1269"/>
+          <w:jc w:val="center"/>
+        </w:trPr>
+        <w:tc>
+          <w:tcPr>
+            <w:tcW w:w="3595" w:type="dxa"/>
+            <w:tcBorders>
+              <w:bottom w:val="single" w:sz="8" w:space="0" w:color="auto"/>
+            </w:tcBorders>
+            <w:vAlign w:val="bottom"/>
+          </w:tcPr>
+          <w:p>
+            <w:pPr>
+              <w:rPr>
+                <w:rFonts w:asciiTheme="majorHAnsi" w:hAnsiTheme="majorHAnsi" w:cstheme="majorHAnsi"/>
+                <w:u w:val="single"/>
+                <w:lang w:val="es-419"/>
+              </w:rPr>
+            </w:pPr>
+            <w:proofErr w:type="gramStart"/>
+            <w:r>
+              <w:rPr>
+                <w:color w:val="000000" w:themeColor="text1"/>
+              </w:rPr>
+              <w:t>{{ users</w:t>
+            </w:r>
+            <w:proofErr w:type="gramEnd"/>
+            <w:r>
+              <w:rPr>
+                <w:color w:val="000000" w:themeColor="text1"/>
+              </w:rPr>
+              <w:t>[</w:t>
+            </w:r>
+            <w:proofErr w:type="spellStart"/>
+            <w:r>
+              <w:rPr>
+                <w:color w:val="000000" w:themeColor="text1"/>
+              </w:rPr>
+              <w:t>i</w:t>
+            </w:r>
+            <w:proofErr w:type="spellEnd"/>
+            <w:r>
+              <w:rPr>
+                <w:color w:val="000000" w:themeColor="text1"/>
+              </w:rPr>
+              <w:t>].signature}}</w:t>
+            </w:r>
+          </w:p>
+        </w:tc>
+        <w:tc>
+          <w:tcPr>
+            <w:tcW w:w="1440" w:type="dxa"/>
+            <w:vAlign w:val="bottom"/>
+          </w:tcPr>
+          <w:p>
+            <w:pPr>
+              <w:rPr>
+                <w:rFonts w:asciiTheme="majorHAnsi" w:hAnsiTheme="majorHAnsi" w:cstheme="majorHAnsi"/>
+                <w:u w:val="single"/>
+                <w:lang w:val="es-419"/>
+              </w:rPr>
+            </w:pPr>
+          </w:p>
+        </w:tc>
+        <w:tc>
+          <w:tcPr>
+            <w:tcW w:w="3057" w:type="dxa"/>
+            <w:tcBorders>
+              <w:bottom w:val="single" w:sz="8" w:space="0" w:color="auto"/>
+            </w:tcBorders>
+            <w:vAlign w:val="bottom"/>
+          </w:tcPr>
+          <w:p>
+            <w:pPr>
+              <w:rPr>
+                <w:rFonts w:asciiTheme="majorHAnsi" w:hAnsiTheme="majorHAnsi" w:cstheme="majorHAnsi"/>
+                <w:u w:val="single"/>
+                <w:lang w:val="es-419"/>
+              </w:rPr>
+            </w:pPr>
+            <w:proofErr w:type="gramStart"/>
+            <w:r>
+              <w:rPr>
+                <w:rFonts w:asciiTheme="majorHAnsi" w:hAnsiTheme="majorHAnsi" w:cstheme="majorHAnsi"/>
+              </w:rPr>
+              <w:t>{{ today</w:t>
+            </w:r>
+            <w:proofErr w:type="gramEnd"/>
+            <w:r>
+              <w:rPr>
+                <w:rFonts w:asciiTheme="majorHAnsi" w:hAnsiTheme="majorHAnsi" w:cstheme="majorHAnsi"/>
+              </w:rPr>
+              <w:t>() }}</w:t>
+            </w:r>
+          </w:p>
+        </w:tc>
+        <w:tc>
+          <w:tcPr>
+            <w:tcW w:w="2698" w:type="dxa"/>
+          </w:tcPr>
+          <w:p>
+            <w:pPr>
+              <w:rPr>
+                <w:rFonts w:asciiTheme="majorHAnsi" w:hAnsiTheme="majorHAnsi" w:cstheme="majorHAnsi"/>
+                <w:u w:val="single"/>
+                <w:lang w:val="es-419"/>
+              </w:rPr>
+            </w:pPr>
+          </w:p>
+        </w:tc>
+      </w:tr>
+      <w:tr>
+        <w:trPr>
+          <w:jc w:val="center"/>
+        </w:trPr>
+        <w:tc>
+          <w:tcPr>
+            <w:tcW w:w="3595" w:type="dxa"/>
+            <w:tcBorders>
+              <w:top w:val="single" w:sz="8" w:space="0" w:color="auto"/>
+            </w:tcBorders>
+          </w:tcPr>
+          <w:p>
+            <w:pPr>
+              <w:rPr>
+                <w:rFonts w:asciiTheme="majorHAnsi" w:hAnsiTheme="majorHAnsi" w:cstheme="majorHAnsi"/>
+                <w:u w:val="single"/>
+                <w:lang w:val="es-419"/>
+              </w:rPr>
+            </w:pPr>
+            <w:proofErr w:type="spellStart"/>
+            <w:r>
+              <w:rPr>
+                <w:rFonts w:asciiTheme="majorHAnsi" w:hAnsiTheme="majorHAnsi" w:cstheme="majorHAnsi"/>
+                <w:lang w:val="es-419"/>
+              </w:rPr>
+              <w:t>Signature</w:t>
+            </w:r>
+            <w:proofErr w:type="spellEnd"/>
+            <w:r>
+              <w:rPr>
+                <w:rFonts w:asciiTheme="majorHAnsi" w:hAnsiTheme="majorHAnsi" w:cstheme="majorHAnsi"/>
+                <w:lang w:val="es-419"/>
+              </w:rPr>
+              <w:t xml:space="preserve">                                                                                </w:t>
+            </w:r>
+            <w:r>
+              <w:rPr>
+                <w:rFonts w:asciiTheme="majorHAnsi" w:hAnsiTheme="majorHAnsi" w:cstheme="majorHAnsi"/>
+                <w:lang w:val="es-419"/>
+              </w:rPr>
+              <w:t xml:space="preserve">     </w:t>
+            </w:r>
+          </w:p>
+        </w:tc>
+        <w:tc>
+          <w:tcPr>
+            <w:tcW w:w="1440" w:type="dxa"/>
+          </w:tcPr>
+          <w:p>
+            <w:pPr>
+              <w:rPr>
+                <w:rFonts w:asciiTheme="majorHAnsi" w:hAnsiTheme="majorHAnsi" w:cstheme="majorHAnsi"/>
+                <w:u w:val="single"/>
+                <w:lang w:val="es-419"/>
+              </w:rPr>
+            </w:pPr>
+          </w:p>
+        </w:tc>
+        <w:tc>
+          <w:tcPr>
+            <w:tcW w:w="3057" w:type="dxa"/>
+            <w:tcBorders>
+              <w:top w:val="single" w:sz="8" w:space="0" w:color="auto"/>
+            </w:tcBorders>
+          </w:tcPr>
+          <w:p>
+            <w:pPr>
+              <w:rPr>
+                <w:rFonts w:asciiTheme="majorHAnsi" w:hAnsiTheme="majorHAnsi" w:cstheme="majorHAnsi"/>
+                <w:u w:val="single"/>
+                <w:lang w:val="es-419"/>
+              </w:rPr>
+            </w:pPr>
+            <w:r>
+              <w:rPr>
+                <w:rFonts w:asciiTheme="majorHAnsi" w:hAnsiTheme="majorHAnsi" w:cstheme="majorBidi"/>
+                <w:color w:val="202124"/>
+                <w:lang w:val="es-419"/>
+              </w:rPr>
+              <w:t>Date</w:t>
+            </w:r>
+          </w:p>
+        </w:tc>
+        <w:tc>
+          <w:tcPr>
+            <w:tcW w:w="2698" w:type="dxa"/>
+          </w:tcPr>
+          <w:p>
+            <w:pPr>
+              <w:rPr>
+                <w:rFonts w:asciiTheme="majorHAnsi" w:hAnsiTheme="majorHAnsi" w:cstheme="majorHAnsi"/>
+                <w:u w:val="single"/>
+                <w:lang w:val="es-419"/>
+              </w:rPr>
+            </w:pPr>
+          </w:p>
+        </w:tc>
+      </w:tr>
+    </w:tbl>
     <w:p>
       <w:pPr>
         <w:tabs>
-          <w:tab w:val="left" w:pos="5040"/>
+          <w:tab w:val="left" w:pos="4860"/>
         </w:tabs>
-        <w:spacing w:line="240" w:lineRule="auto"/>
-        <w:rPr>
-          <w:rFonts w:asciiTheme="majorHAnsi" w:hAnsiTheme="majorHAnsi" w:cstheme="majorHAnsi"/>
-          <w:u w:val="single"/>
-          <w:lang w:val="es-419"/>
-        </w:rPr>
-      </w:pPr>
-      <w:proofErr w:type="gramStart"/>
-      <w:r>
-        <w:rPr>
-          <w:color w:val="000000" w:themeColor="text1"/>
-          <w:u w:val="single"/>
-        </w:rPr>
-        <w:t>{{ users</w:t>
-      </w:r>
-      <w:proofErr w:type="gramEnd"/>
-      <w:r>
-        <w:rPr>
-          <w:color w:val="000000" w:themeColor="text1"/>
-          <w:u w:val="single"/>
-        </w:rPr>
-        <w:t>[</w:t>
-      </w:r>
-      <w:proofErr w:type="spellStart"/>
-      <w:r>
-        <w:rPr>
-          <w:color w:val="000000" w:themeColor="text1"/>
-          <w:u w:val="single"/>
-        </w:rPr>
-        <w:t>i</w:t>
-      </w:r>
-      <w:proofErr w:type="spellEnd"/>
-      <w:r>
-        <w:rPr>
-          <w:color w:val="000000" w:themeColor="text1"/>
-          <w:u w:val="single"/>
-        </w:rPr>
-        <w:t>].signature}}</w:t>
-      </w:r>
-      <w:r>
-        <w:rPr>
-          <w:color w:val="000000" w:themeColor="text1"/>
-        </w:rPr>
-        <w:tab/>
-      </w:r>
-      <w:r>
-        <w:rPr>
-          <w:rFonts w:asciiTheme="majorHAnsi" w:hAnsiTheme="majorHAnsi" w:cstheme="majorHAnsi"/>
-          <w:u w:val="single"/>
-        </w:rPr>
-        <w:t>{{ today() }}</w:t>
-      </w:r>
-    </w:p>
-    <w:p>
-      <w:pPr>
-        <w:tabs>
-          <w:tab w:val="left" w:pos="5040"/>
-        </w:tabs>
-        <w:spacing w:line="240" w:lineRule="auto"/>
-        <w:rPr>
-          <w:rFonts w:asciiTheme="majorHAnsi" w:hAnsiTheme="majorHAnsi" w:cstheme="majorHAnsi"/>
-          <w:lang w:val="es-419"/>
-        </w:rPr>
-      </w:pPr>
-      <w:proofErr w:type="spellStart"/>
-      <w:r>
-        <w:rPr>
-          <w:rFonts w:asciiTheme="majorHAnsi" w:hAnsiTheme="majorHAnsi" w:cstheme="majorHAnsi"/>
-          <w:lang w:val="es-419"/>
-        </w:rPr>
-        <w:t>Signature</w:t>
-      </w:r>
-      <w:proofErr w:type="spellEnd"/>
-      <w:r>
-        <w:rPr>
-          <w:rFonts w:asciiTheme="majorHAnsi" w:hAnsiTheme="majorHAnsi" w:cstheme="majorHAnsi"/>
-          <w:lang w:val="es-419"/>
-        </w:rPr>
-        <w:t xml:space="preserve">                                                                                 Date</w:t>
-      </w:r>
-    </w:p>
-    <w:p>
-      <w:pPr>
         <w:rPr>
           <w:rFonts w:asciiTheme="majorHAnsi" w:hAnsiTheme="majorHAnsi" w:cstheme="majorBidi"/>
           <w:b/>
@@ -1362,18 +1512,6 @@
           <w:lang w:val="es-419"/>
         </w:rPr>
       </w:pPr>
-      <w:r>
-        <w:rPr>
-          <w:rFonts w:asciiTheme="majorHAnsi" w:hAnsiTheme="majorHAnsi" w:cstheme="majorBidi"/>
-          <w:b/>
-          <w:bCs/>
-          <w:color w:val="202124"/>
-          <w:sz w:val="26"/>
-          <w:szCs w:val="26"/>
-          <w:lang w:val="es-419"/>
-        </w:rPr>
-        <w:br w:type="page"/>
-      </w:r>
     </w:p>
     <w:p>
       <w:pPr>
@@ -2886,97 +3024,233 @@
         <w:t xml:space="preserve"> %}</w:t>
       </w:r>
     </w:p>
-    <w:p>
-      <w:pPr>
-        <w:tabs>
-          <w:tab w:val="left" w:pos="5040"/>
-        </w:tabs>
-        <w:spacing w:line="240" w:lineRule="auto"/>
-        <w:rPr>
-          <w:rFonts w:asciiTheme="majorHAnsi" w:hAnsiTheme="majorHAnsi" w:cstheme="majorHAnsi"/>
-          <w:color w:val="202124"/>
+    <w:tbl>
+      <w:tblPr>
+        <w:tblStyle w:val="TableGrid"/>
+        <w:tblW w:w="0" w:type="auto"/>
+        <w:tblBorders>
+          <w:top w:val="none" w:sz="0" w:space="0" w:color="auto"/>
+          <w:left w:val="none" w:sz="0" w:space="0" w:color="auto"/>
+          <w:bottom w:val="none" w:sz="0" w:space="0" w:color="auto"/>
+          <w:right w:val="none" w:sz="0" w:space="0" w:color="auto"/>
+          <w:insideH w:val="none" w:sz="0" w:space="0" w:color="auto"/>
+          <w:insideV w:val="none" w:sz="0" w:space="0" w:color="auto"/>
+        </w:tblBorders>
+        <w:tblLook w:val="04A0" w:firstRow="1" w:lastRow="0" w:firstColumn="1" w:lastColumn="0" w:noHBand="0" w:noVBand="1"/>
+      </w:tblPr>
+      <w:tblGrid>
+        <w:gridCol w:w="3595"/>
+        <w:gridCol w:w="1440"/>
+        <w:gridCol w:w="3057"/>
+        <w:gridCol w:w="2438"/>
+      </w:tblGrid>
+      <w:tr>
+        <w:trPr>
+          <w:trHeight w:val="846"/>
+        </w:trPr>
+        <w:tc>
+          <w:tcPr>
+            <w:tcW w:w="3595" w:type="dxa"/>
+            <w:tcBorders>
+              <w:bottom w:val="single" w:sz="8" w:space="0" w:color="auto"/>
+            </w:tcBorders>
+            <w:vAlign w:val="bottom"/>
+          </w:tcPr>
+          <w:p>
+            <w:pPr>
+              <w:rPr>
+                <w:rFonts w:asciiTheme="majorHAnsi" w:hAnsiTheme="majorHAnsi" w:cstheme="majorHAnsi"/>
+                <w:u w:val="single"/>
+                <w:lang w:val="es-419"/>
+              </w:rPr>
+            </w:pPr>
+            <w:proofErr w:type="gramStart"/>
+            <w:r>
+              <w:rPr>
+                <w:color w:val="000000" w:themeColor="text1"/>
+              </w:rPr>
+              <w:t>{{ users</w:t>
+            </w:r>
+            <w:proofErr w:type="gramEnd"/>
+            <w:r>
+              <w:rPr>
+                <w:color w:val="000000" w:themeColor="text1"/>
+              </w:rPr>
+              <w:t>[</w:t>
+            </w:r>
+            <w:proofErr w:type="spellStart"/>
+            <w:r>
+              <w:rPr>
+                <w:color w:val="000000" w:themeColor="text1"/>
+              </w:rPr>
+              <w:t>i</w:t>
+            </w:r>
+            <w:proofErr w:type="spellEnd"/>
+            <w:r>
+              <w:rPr>
+                <w:color w:val="000000" w:themeColor="text1"/>
+              </w:rPr>
+              <w:t>].signature}}</w:t>
+            </w:r>
+          </w:p>
+        </w:tc>
+        <w:tc>
+          <w:tcPr>
+            <w:tcW w:w="1440" w:type="dxa"/>
+            <w:vAlign w:val="bottom"/>
+          </w:tcPr>
+          <w:p>
+            <w:pPr>
+              <w:rPr>
+                <w:rFonts w:asciiTheme="majorHAnsi" w:hAnsiTheme="majorHAnsi" w:cstheme="majorHAnsi"/>
+                <w:u w:val="single"/>
+                <w:lang w:val="es-419"/>
+              </w:rPr>
+            </w:pPr>
+          </w:p>
+        </w:tc>
+        <w:tc>
+          <w:tcPr>
+            <w:tcW w:w="3057" w:type="dxa"/>
+            <w:tcBorders>
+              <w:bottom w:val="single" w:sz="8" w:space="0" w:color="auto"/>
+            </w:tcBorders>
+            <w:vAlign w:val="bottom"/>
+          </w:tcPr>
+          <w:p>
+            <w:pPr>
+              <w:rPr>
+                <w:rFonts w:asciiTheme="majorHAnsi" w:hAnsiTheme="majorHAnsi" w:cstheme="majorHAnsi"/>
+                <w:u w:val="single"/>
+                <w:lang w:val="es-419"/>
+              </w:rPr>
+            </w:pPr>
+            <w:proofErr w:type="gramStart"/>
+            <w:r>
+              <w:rPr>
+                <w:rFonts w:asciiTheme="majorHAnsi" w:hAnsiTheme="majorHAnsi" w:cstheme="majorHAnsi"/>
+              </w:rPr>
+              <w:t>{{ today</w:t>
+            </w:r>
+            <w:proofErr w:type="gramEnd"/>
+            <w:r>
+              <w:rPr>
+                <w:rFonts w:asciiTheme="majorHAnsi" w:hAnsiTheme="majorHAnsi" w:cstheme="majorHAnsi"/>
+              </w:rPr>
+              <w:t>() }}</w:t>
+            </w:r>
+          </w:p>
+        </w:tc>
+        <w:tc>
+          <w:tcPr>
+            <w:tcW w:w="2438" w:type="dxa"/>
+          </w:tcPr>
+          <w:p>
+            <w:pPr>
+              <w:rPr>
+                <w:rFonts w:asciiTheme="majorHAnsi" w:hAnsiTheme="majorHAnsi" w:cstheme="majorHAnsi"/>
+                <w:u w:val="single"/>
+                <w:lang w:val="es-419"/>
+              </w:rPr>
+            </w:pPr>
+          </w:p>
+        </w:tc>
+      </w:tr>
+      <w:tr>
+        <w:trPr>
+          <w:trHeight w:val="25"/>
+        </w:trPr>
+        <w:tc>
+          <w:tcPr>
+            <w:tcW w:w="3595" w:type="dxa"/>
+            <w:tcBorders>
+              <w:top w:val="single" w:sz="8" w:space="0" w:color="auto"/>
+            </w:tcBorders>
+          </w:tcPr>
+          <w:p>
+            <w:pPr>
+              <w:rPr>
+                <w:rFonts w:asciiTheme="majorHAnsi" w:hAnsiTheme="majorHAnsi" w:cstheme="majorHAnsi"/>
+                <w:u w:val="single"/>
+                <w:lang w:val="es-419"/>
+              </w:rPr>
+            </w:pPr>
+            <w:r>
+              <w:rPr>
+                <w:rFonts w:asciiTheme="majorHAnsi" w:hAnsiTheme="majorHAnsi" w:cstheme="majorBidi"/>
+                <w:color w:val="202124"/>
+                <w:lang w:val="es-419"/>
+              </w:rPr>
+              <w:t>Firma</w:t>
+            </w:r>
+          </w:p>
+        </w:tc>
+        <w:tc>
+          <w:tcPr>
+            <w:tcW w:w="1440" w:type="dxa"/>
+          </w:tcPr>
+          <w:p>
+            <w:pPr>
+              <w:rPr>
+                <w:rFonts w:asciiTheme="majorHAnsi" w:hAnsiTheme="majorHAnsi" w:cstheme="majorHAnsi"/>
+                <w:u w:val="single"/>
+                <w:lang w:val="es-419"/>
+              </w:rPr>
+            </w:pPr>
+          </w:p>
+        </w:tc>
+        <w:tc>
+          <w:tcPr>
+            <w:tcW w:w="3057" w:type="dxa"/>
+            <w:tcBorders>
+              <w:top w:val="single" w:sz="8" w:space="0" w:color="auto"/>
+            </w:tcBorders>
+          </w:tcPr>
+          <w:p>
+            <w:pPr>
+              <w:rPr>
+                <w:rFonts w:asciiTheme="majorHAnsi" w:hAnsiTheme="majorHAnsi" w:cstheme="majorHAnsi"/>
+                <w:u w:val="single"/>
+                <w:lang w:val="es-419"/>
+              </w:rPr>
+            </w:pPr>
+            <w:r>
+              <w:rPr>
+                <w:rFonts w:asciiTheme="majorHAnsi" w:hAnsiTheme="majorHAnsi" w:cstheme="majorBidi"/>
+                <w:color w:val="202124"/>
+                <w:lang w:val="es-419"/>
+              </w:rPr>
+              <w:t>Fecha</w:t>
+            </w:r>
+          </w:p>
+        </w:tc>
+        <w:tc>
+          <w:tcPr>
+            <w:tcW w:w="2438" w:type="dxa"/>
+          </w:tcPr>
+          <w:p>
+            <w:pPr>
+              <w:rPr>
+                <w:rFonts w:asciiTheme="majorHAnsi" w:hAnsiTheme="majorHAnsi" w:cstheme="majorHAnsi"/>
+                <w:u w:val="single"/>
+                <w:lang w:val="es-419"/>
+              </w:rPr>
+            </w:pPr>
+          </w:p>
+        </w:tc>
+      </w:tr>
+    </w:tbl>
+    <w:p>
+      <w:pPr>
+        <w:spacing w:line="240" w:lineRule="auto"/>
+        <w:rPr>
+          <w:rFonts w:asciiTheme="majorHAnsi" w:hAnsiTheme="majorHAnsi" w:cstheme="majorHAnsi"/>
+          <w:sz w:val="2"/>
+          <w:szCs w:val="2"/>
           <w:u w:val="single"/>
           <w:lang w:val="es-419"/>
         </w:rPr>
       </w:pPr>
-      <w:proofErr w:type="gramStart"/>
-      <w:r>
-        <w:rPr>
-          <w:color w:val="000000" w:themeColor="text1"/>
-        </w:rPr>
-        <w:t>{{ users</w:t>
-      </w:r>
-      <w:proofErr w:type="gramEnd"/>
-      <w:r>
-        <w:rPr>
-          <w:color w:val="000000" w:themeColor="text1"/>
-        </w:rPr>
-        <w:t>[</w:t>
-      </w:r>
-      <w:proofErr w:type="spellStart"/>
-      <w:r>
-        <w:rPr>
-          <w:color w:val="000000" w:themeColor="text1"/>
-        </w:rPr>
-        <w:t>i</w:t>
-      </w:r>
-      <w:proofErr w:type="spellEnd"/>
-      <w:r>
-        <w:rPr>
-          <w:color w:val="000000" w:themeColor="text1"/>
-        </w:rPr>
-        <w:t>].signature}}</w:t>
-      </w:r>
-      <w:r>
-        <w:rPr>
-          <w:color w:val="000000" w:themeColor="text1"/>
-        </w:rPr>
-        <w:tab/>
-      </w:r>
-      <w:r>
-        <w:rPr>
-          <w:rFonts w:asciiTheme="majorHAnsi" w:hAnsiTheme="majorHAnsi" w:cstheme="majorHAnsi"/>
-          <w:u w:val="single"/>
-        </w:rPr>
-        <w:t>{{ today() }}</w:t>
-      </w:r>
-    </w:p>
-    <w:p>
-      <w:pPr>
-        <w:tabs>
-          <w:tab w:val="left" w:pos="5040"/>
-        </w:tabs>
-        <w:spacing w:line="240" w:lineRule="auto"/>
-        <w:rPr>
-          <w:rFonts w:asciiTheme="majorHAnsi" w:hAnsiTheme="majorHAnsi" w:cstheme="majorBidi"/>
-          <w:color w:val="202124"/>
-          <w:lang w:val="es-419"/>
-        </w:rPr>
-      </w:pPr>
-      <w:r>
-        <w:rPr>
-          <w:rFonts w:asciiTheme="majorHAnsi" w:hAnsiTheme="majorHAnsi" w:cstheme="majorBidi"/>
-          <w:color w:val="202124"/>
-          <w:lang w:val="es-419"/>
-        </w:rPr>
-        <w:t xml:space="preserve">Firma </w:t>
-      </w:r>
-      <w:r>
-        <w:rPr>
-          <w:rFonts w:asciiTheme="majorHAnsi" w:hAnsiTheme="majorHAnsi" w:cstheme="majorBidi"/>
-          <w:color w:val="202124"/>
-          <w:lang w:val="es-419"/>
-        </w:rPr>
-        <w:tab/>
-      </w:r>
-      <w:r>
-        <w:rPr>
-          <w:rFonts w:asciiTheme="majorHAnsi" w:hAnsiTheme="majorHAnsi" w:cstheme="majorBidi"/>
-          <w:color w:val="202124"/>
-          <w:lang w:val="es-419"/>
-        </w:rPr>
-        <w:t>Fecha</w:t>
-      </w:r>
     </w:p>
     <w:sectPr>
       <w:type w:val="continuous"/>
@@ -4752,14 +5026,12 @@
 </file>
 
 <file path=customXml/item1.xml><?xml version="1.0" encoding="utf-8"?>
-<p:properties xmlns:p="http://schemas.microsoft.com/office/2006/metadata/properties" xmlns:xsi="http://www.w3.org/2001/XMLSchema-instance" xmlns:pc="http://schemas.microsoft.com/office/infopath/2007/PartnerControls">
-  <documentManagement>
-    <TaxCatchAll xmlns="63cf8f5e-9a9d-4cda-a6f1-06d9c3ed1b56" xsi:nil="true"/>
-    <lcf76f155ced4ddcb4097134ff3c332f xmlns="80f56af5-a235-4a30-ba2c-31a6d000d72b">
-      <Terms xmlns="http://schemas.microsoft.com/office/infopath/2007/PartnerControls"/>
-    </lcf76f155ced4ddcb4097134ff3c332f>
-  </documentManagement>
-</p:properties>
+<?mso-contentType ?>
+<FormTemplates xmlns="http://schemas.microsoft.com/sharepoint/v3/contenttype/forms">
+  <Display>DocumentLibraryForm</Display>
+  <Edit>DocumentLibraryForm</Edit>
+  <New>DocumentLibraryForm</New>
+</FormTemplates>
 </file>
 
 <file path=customXml/item2.xml><?xml version="1.0" encoding="utf-8"?>
@@ -4964,21 +5236,20 @@
 </file>
 
 <file path=customXml/item3.xml><?xml version="1.0" encoding="utf-8"?>
-<?mso-contentType ?>
-<FormTemplates xmlns="http://schemas.microsoft.com/sharepoint/v3/contenttype/forms">
-  <Display>DocumentLibraryForm</Display>
-  <Edit>DocumentLibraryForm</Edit>
-  <New>DocumentLibraryForm</New>
-</FormTemplates>
+<p:properties xmlns:p="http://schemas.microsoft.com/office/2006/metadata/properties" xmlns:xsi="http://www.w3.org/2001/XMLSchema-instance" xmlns:pc="http://schemas.microsoft.com/office/infopath/2007/PartnerControls">
+  <documentManagement>
+    <TaxCatchAll xmlns="63cf8f5e-9a9d-4cda-a6f1-06d9c3ed1b56" xsi:nil="true"/>
+    <lcf76f155ced4ddcb4097134ff3c332f xmlns="80f56af5-a235-4a30-ba2c-31a6d000d72b">
+      <Terms xmlns="http://schemas.microsoft.com/office/infopath/2007/PartnerControls"/>
+    </lcf76f155ced4ddcb4097134ff3c332f>
+  </documentManagement>
+</p:properties>
 </file>
 
 <file path=customXml/itemProps1.xml><?xml version="1.0" encoding="utf-8"?>
-<ds:datastoreItem xmlns:ds="http://schemas.openxmlformats.org/officeDocument/2006/customXml" ds:itemID="{EDBDE09F-8E55-497D-BF23-283947F0C6DE}">
+<ds:datastoreItem xmlns:ds="http://schemas.openxmlformats.org/officeDocument/2006/customXml" ds:itemID="{8CFA4DE6-A652-4DA6-ABE1-77E8C8B5655E}">
   <ds:schemaRefs>
-    <ds:schemaRef ds:uri="http://schemas.microsoft.com/office/2006/metadata/properties"/>
-    <ds:schemaRef ds:uri="http://schemas.microsoft.com/office/infopath/2007/PartnerControls"/>
-    <ds:schemaRef ds:uri="63cf8f5e-9a9d-4cda-a6f1-06d9c3ed1b56"/>
-    <ds:schemaRef ds:uri="80f56af5-a235-4a30-ba2c-31a6d000d72b"/>
+    <ds:schemaRef ds:uri="http://schemas.microsoft.com/sharepoint/v3/contenttype/forms"/>
   </ds:schemaRefs>
 </ds:datastoreItem>
 </file>
@@ -5003,9 +5274,12 @@
 </file>
 
 <file path=customXml/itemProps3.xml><?xml version="1.0" encoding="utf-8"?>
-<ds:datastoreItem xmlns:ds="http://schemas.openxmlformats.org/officeDocument/2006/customXml" ds:itemID="{8CFA4DE6-A652-4DA6-ABE1-77E8C8B5655E}">
+<ds:datastoreItem xmlns:ds="http://schemas.openxmlformats.org/officeDocument/2006/customXml" ds:itemID="{EDBDE09F-8E55-497D-BF23-283947F0C6DE}">
   <ds:schemaRefs>
-    <ds:schemaRef ds:uri="http://schemas.microsoft.com/sharepoint/v3/contenttype/forms"/>
+    <ds:schemaRef ds:uri="http://schemas.microsoft.com/office/2006/metadata/properties"/>
+    <ds:schemaRef ds:uri="http://schemas.microsoft.com/office/infopath/2007/PartnerControls"/>
+    <ds:schemaRef ds:uri="63cf8f5e-9a9d-4cda-a6f1-06d9c3ed1b56"/>
+    <ds:schemaRef ds:uri="80f56af5-a235-4a30-ba2c-31a6d000d72b"/>
   </ds:schemaRefs>
 </ds:datastoreItem>
 </file>
</xml_diff>